<commit_message>
Completed Database modelling and DDL
</commit_message>
<xml_diff>
--- a/Development Documents (UML, etc)/Design - 2. Relational Schema.docx
+++ b/Development Documents (UML, etc)/Design - 2. Relational Schema.docx
@@ -89,8 +89,22 @@
               <w:rPr>
                 <w:lang w:val="en-US"/>
               </w:rPr>
-              <w:t>, weight</w:t>
-            </w:r>
+              <w:t xml:space="preserve">, </w:t>
+            </w:r>
+            <w:proofErr w:type="spellStart"/>
+            <w:r>
+              <w:rPr>
+                <w:lang w:val="en-US"/>
+              </w:rPr>
+              <w:t>weight</w:t>
+            </w:r>
+            <w:r>
+              <w:rPr>
+                <w:lang w:val="en-US"/>
+              </w:rPr>
+              <w:t>_kilogram</w:t>
+            </w:r>
+            <w:proofErr w:type="spellEnd"/>
             <w:r>
               <w:rPr>
                 <w:lang w:val="en-US"/>
@@ -257,7 +271,27 @@
               <w:rPr>
                 <w:lang w:val="en-US"/>
               </w:rPr>
-              <w:t xml:space="preserve">, weight, </w:t>
+              <w:t xml:space="preserve">, </w:t>
+            </w:r>
+            <w:proofErr w:type="spellStart"/>
+            <w:r>
+              <w:rPr>
+                <w:lang w:val="en-US"/>
+              </w:rPr>
+              <w:t>weight</w:t>
+            </w:r>
+            <w:r>
+              <w:rPr>
+                <w:lang w:val="en-US"/>
+              </w:rPr>
+              <w:t>_kilogram</w:t>
+            </w:r>
+            <w:proofErr w:type="spellEnd"/>
+            <w:r>
+              <w:rPr>
+                <w:lang w:val="en-US"/>
+              </w:rPr>
+              <w:t xml:space="preserve">, </w:t>
             </w:r>
             <w:proofErr w:type="spellStart"/>
             <w:r>
@@ -357,13 +391,7 @@
               <w:rPr>
                 <w:lang w:val="en-US"/>
               </w:rPr>
-              <w:t>animal</w:t>
-            </w:r>
-            <w:r>
-              <w:rPr>
-                <w:lang w:val="en-US"/>
-              </w:rPr>
-              <w:t xml:space="preserve"> </w:t>
+              <w:t xml:space="preserve">animal </w:t>
             </w:r>
             <w:r>
               <w:rPr>
@@ -422,13 +450,7 @@
               <w:rPr>
                 <w:lang w:val="en-US"/>
               </w:rPr>
-              <w:t>type</w:t>
-            </w:r>
-            <w:r>
-              <w:rPr>
-                <w:lang w:val="en-US"/>
-              </w:rPr>
-              <w:t xml:space="preserve"> _id </w:t>
+              <w:t xml:space="preserve">type _id </w:t>
             </w:r>
             <w:r>
               <w:rPr>
@@ -443,26 +465,14 @@
               <w:rPr>
                 <w:lang w:val="en-US"/>
               </w:rPr>
-              <w:t>Animal</w:t>
-            </w:r>
-            <w:r>
-              <w:rPr>
-                <w:lang w:val="en-US"/>
-              </w:rPr>
-              <w:t>Part</w:t>
-            </w:r>
-            <w:proofErr w:type="spellEnd"/>
-            <w:r>
-              <w:rPr>
-                <w:lang w:val="en-US"/>
-              </w:rPr>
-              <w:t xml:space="preserve"> (id)</w:t>
-            </w:r>
-            <w:r>
-              <w:rPr>
-                <w:lang w:val="en-US"/>
-              </w:rPr>
-              <w:t xml:space="preserve"> </w:t>
+              <w:t>AnimalPart</w:t>
+            </w:r>
+            <w:proofErr w:type="spellEnd"/>
+            <w:r>
+              <w:rPr>
+                <w:lang w:val="en-US"/>
+              </w:rPr>
+              <w:t xml:space="preserve"> (id) </w:t>
             </w:r>
           </w:p>
           <w:p>
@@ -528,13 +538,33 @@
               </w:rPr>
               <w:t>maxWeight</w:t>
             </w:r>
-            <w:proofErr w:type="spellEnd"/>
-            <w:r>
-              <w:rPr>
-                <w:lang w:val="en-US"/>
-              </w:rPr>
-              <w:t>, weight</w:t>
-            </w:r>
+            <w:r>
+              <w:rPr>
+                <w:lang w:val="en-US"/>
+              </w:rPr>
+              <w:t>_kilogram</w:t>
+            </w:r>
+            <w:proofErr w:type="spellEnd"/>
+            <w:r>
+              <w:rPr>
+                <w:lang w:val="en-US"/>
+              </w:rPr>
+              <w:t xml:space="preserve">, </w:t>
+            </w:r>
+            <w:proofErr w:type="spellStart"/>
+            <w:r>
+              <w:rPr>
+                <w:lang w:val="en-US"/>
+              </w:rPr>
+              <w:t>weight</w:t>
+            </w:r>
+            <w:r>
+              <w:rPr>
+                <w:lang w:val="en-US"/>
+              </w:rPr>
+              <w:t>_kilogram</w:t>
+            </w:r>
+            <w:proofErr w:type="spellEnd"/>
             <w:r>
               <w:rPr>
                 <w:lang w:val="en-US"/>
@@ -1063,6 +1093,7 @@
         </w:tc>
       </w:tr>
     </w:tbl>
+    <w:p/>
     <w:p/>
     <w:sectPr>
       <w:pgSz w:w="11906" w:h="16838"/>

</xml_diff>

<commit_message>
refactor: Rewrote implementation of Animal Database communication to use JPA instead of JDBC due to Spring Boot providing a far superior and more clean way of coding and interacting with databases through JPA (Java Persistence API) instead of JDBC.
- Animal management is now fully functional.
</commit_message>
<xml_diff>
--- a/Development Documents (UML, etc)/Design - 2. Relational Schema.docx
+++ b/Development Documents (UML, etc)/Design - 2. Relational Schema.docx
@@ -319,6 +319,34 @@
               <w:rPr>
                 <w:lang w:val="en-US"/>
               </w:rPr>
+              <w:t xml:space="preserve">, </w:t>
+            </w:r>
+            <w:proofErr w:type="spellStart"/>
+            <w:r>
+              <w:rPr>
+                <w:lang w:val="en-US"/>
+              </w:rPr>
+              <w:t>tray_id</w:t>
+            </w:r>
+            <w:proofErr w:type="spellEnd"/>
+            <w:r>
+              <w:rPr>
+                <w:lang w:val="en-US"/>
+              </w:rPr>
+              <w:t xml:space="preserve">, </w:t>
+            </w:r>
+            <w:proofErr w:type="spellStart"/>
+            <w:r>
+              <w:rPr>
+                <w:lang w:val="en-US"/>
+              </w:rPr>
+              <w:t>product_id</w:t>
+            </w:r>
+            <w:proofErr w:type="spellEnd"/>
+            <w:r>
+              <w:rPr>
+                <w:lang w:val="en-US"/>
+              </w:rPr>
               <w:t>)</w:t>
             </w:r>
           </w:p>
@@ -372,6 +400,20 @@
               <w:t>type_id</w:t>
             </w:r>
             <w:proofErr w:type="spellEnd"/>
+            <w:r>
+              <w:rPr>
+                <w:lang w:val="en-US"/>
+              </w:rPr>
+              <w:t xml:space="preserve">, </w:t>
+            </w:r>
+            <w:proofErr w:type="spellStart"/>
+            <w:r>
+              <w:rPr>
+                <w:lang w:val="en-US"/>
+              </w:rPr>
+              <w:t>tray_id</w:t>
+            </w:r>
+            <w:proofErr w:type="spellEnd"/>
           </w:p>
           <w:p>
             <w:pPr>
@@ -472,7 +514,127 @@
               <w:rPr>
                 <w:lang w:val="en-US"/>
               </w:rPr>
-              <w:t xml:space="preserve"> (id) </w:t>
+              <w:t xml:space="preserve"> (id)</w:t>
+            </w:r>
+          </w:p>
+          <w:p>
+            <w:pPr>
+              <w:rPr>
+                <w:lang w:val="en-US"/>
+              </w:rPr>
+            </w:pPr>
+            <w:r>
+              <w:rPr>
+                <w:b/>
+                <w:bCs/>
+                <w:lang w:val="en-US"/>
+              </w:rPr>
+              <w:t xml:space="preserve">FK: </w:t>
+            </w:r>
+            <w:proofErr w:type="spellStart"/>
+            <w:r>
+              <w:rPr>
+                <w:lang w:val="en-US"/>
+              </w:rPr>
+              <w:t>tray_id</w:t>
+            </w:r>
+            <w:proofErr w:type="spellEnd"/>
+            <w:r>
+              <w:rPr>
+                <w:lang w:val="en-US"/>
+              </w:rPr>
+              <w:t xml:space="preserve"> </w:t>
+            </w:r>
+            <w:r>
+              <w:rPr>
+                <w:b/>
+                <w:bCs/>
+                <w:lang w:val="en-US"/>
+              </w:rPr>
+              <w:t xml:space="preserve">REFERENCES </w:t>
+            </w:r>
+            <w:r>
+              <w:rPr>
+                <w:lang w:val="en-US"/>
+              </w:rPr>
+              <w:t>Tray(</w:t>
+            </w:r>
+            <w:proofErr w:type="spellStart"/>
+            <w:r>
+              <w:rPr>
+                <w:lang w:val="en-US"/>
+              </w:rPr>
+              <w:t>tray_id</w:t>
+            </w:r>
+            <w:proofErr w:type="spellEnd"/>
+            <w:r>
+              <w:rPr>
+                <w:lang w:val="en-US"/>
+              </w:rPr>
+              <w:t>)</w:t>
+            </w:r>
+          </w:p>
+          <w:p>
+            <w:pPr>
+              <w:rPr>
+                <w:lang w:val="en-US"/>
+              </w:rPr>
+            </w:pPr>
+            <w:r>
+              <w:rPr>
+                <w:b/>
+                <w:bCs/>
+                <w:lang w:val="en-US"/>
+              </w:rPr>
+              <w:t>FK:</w:t>
+            </w:r>
+            <w:r>
+              <w:rPr>
+                <w:lang w:val="en-US"/>
+              </w:rPr>
+              <w:t xml:space="preserve"> </w:t>
+            </w:r>
+            <w:proofErr w:type="spellStart"/>
+            <w:r>
+              <w:rPr>
+                <w:lang w:val="en-US"/>
+              </w:rPr>
+              <w:t>product_id</w:t>
+            </w:r>
+            <w:proofErr w:type="spellEnd"/>
+            <w:r>
+              <w:rPr>
+                <w:lang w:val="en-US"/>
+              </w:rPr>
+              <w:t xml:space="preserve"> </w:t>
+            </w:r>
+            <w:r>
+              <w:rPr>
+                <w:b/>
+                <w:bCs/>
+                <w:lang w:val="en-US"/>
+              </w:rPr>
+              <w:t xml:space="preserve">REFERENCES </w:t>
+            </w:r>
+            <w:r>
+              <w:rPr>
+                <w:lang w:val="en-US"/>
+              </w:rPr>
+              <w:t>Product(</w:t>
+            </w:r>
+            <w:proofErr w:type="spellStart"/>
+            <w:r>
+              <w:rPr>
+                <w:lang w:val="en-US"/>
+              </w:rPr>
+              <w:t>product_id</w:t>
+            </w:r>
+            <w:proofErr w:type="spellEnd"/>
+            <w:r>
+              <w:rPr>
+                <w:lang w:val="en-US"/>
+              </w:rPr>
+              <w:t>)</w:t>
             </w:r>
           </w:p>
           <w:p>
@@ -569,20 +731,6 @@
               <w:rPr>
                 <w:lang w:val="en-US"/>
               </w:rPr>
-              <w:t xml:space="preserve">, </w:t>
-            </w:r>
-            <w:proofErr w:type="spellStart"/>
-            <w:r>
-              <w:rPr>
-                <w:lang w:val="en-US"/>
-              </w:rPr>
-              <w:t>part_id</w:t>
-            </w:r>
-            <w:proofErr w:type="spellEnd"/>
-            <w:r>
-              <w:rPr>
-                <w:lang w:val="en-US"/>
-              </w:rPr>
               <w:t>)</w:t>
             </w:r>
           </w:p>
@@ -608,71 +756,6 @@
               <w:t>tray_id</w:t>
             </w:r>
             <w:proofErr w:type="spellEnd"/>
-          </w:p>
-          <w:p>
-            <w:pPr>
-              <w:rPr>
-                <w:lang w:val="en-US"/>
-              </w:rPr>
-            </w:pPr>
-            <w:r>
-              <w:rPr>
-                <w:b/>
-                <w:bCs/>
-                <w:lang w:val="en-US"/>
-              </w:rPr>
-              <w:t xml:space="preserve">FK: </w:t>
-            </w:r>
-            <w:proofErr w:type="spellStart"/>
-            <w:r>
-              <w:rPr>
-                <w:lang w:val="en-US"/>
-              </w:rPr>
-              <w:t>part_Id</w:t>
-            </w:r>
-            <w:proofErr w:type="spellEnd"/>
-            <w:r>
-              <w:rPr>
-                <w:lang w:val="en-US"/>
-              </w:rPr>
-              <w:t xml:space="preserve"> </w:t>
-            </w:r>
-            <w:r>
-              <w:rPr>
-                <w:b/>
-                <w:bCs/>
-                <w:lang w:val="en-US"/>
-              </w:rPr>
-              <w:t xml:space="preserve">REFERENCES </w:t>
-            </w:r>
-            <w:proofErr w:type="spellStart"/>
-            <w:r>
-              <w:rPr>
-                <w:lang w:val="en-US"/>
-              </w:rPr>
-              <w:t>AnimalPart</w:t>
-            </w:r>
-            <w:proofErr w:type="spellEnd"/>
-            <w:r>
-              <w:rPr>
-                <w:lang w:val="en-US"/>
-              </w:rPr>
-              <w:t xml:space="preserve"> (</w:t>
-            </w:r>
-            <w:proofErr w:type="spellStart"/>
-            <w:r>
-              <w:rPr>
-                <w:lang w:val="en-US"/>
-              </w:rPr>
-              <w:t>part_id</w:t>
-            </w:r>
-            <w:proofErr w:type="spellEnd"/>
-            <w:r>
-              <w:rPr>
-                <w:lang w:val="en-US"/>
-              </w:rPr>
-              <w:t>)</w:t>
-            </w:r>
           </w:p>
           <w:p>
             <w:pPr>
@@ -728,20 +811,6 @@
               <w:rPr>
                 <w:lang w:val="en-US"/>
               </w:rPr>
-              <w:t xml:space="preserve">, </w:t>
-            </w:r>
-            <w:proofErr w:type="spellStart"/>
-            <w:r>
-              <w:rPr>
-                <w:lang w:val="en-US"/>
-              </w:rPr>
-              <w:t>part_id</w:t>
-            </w:r>
-            <w:proofErr w:type="spellEnd"/>
-            <w:r>
-              <w:rPr>
-                <w:lang w:val="en-US"/>
-              </w:rPr>
               <w:t>)</w:t>
             </w:r>
           </w:p>
@@ -767,85 +836,6 @@
               <w:t>product_id</w:t>
             </w:r>
             <w:proofErr w:type="spellEnd"/>
-            <w:r>
-              <w:rPr>
-                <w:lang w:val="en-US"/>
-              </w:rPr>
-              <w:t xml:space="preserve">, </w:t>
-            </w:r>
-            <w:proofErr w:type="spellStart"/>
-            <w:r>
-              <w:rPr>
-                <w:lang w:val="en-US"/>
-              </w:rPr>
-              <w:t>part_id</w:t>
-            </w:r>
-            <w:proofErr w:type="spellEnd"/>
-          </w:p>
-          <w:p>
-            <w:pPr>
-              <w:rPr>
-                <w:lang w:val="en-US"/>
-              </w:rPr>
-            </w:pPr>
-            <w:r>
-              <w:rPr>
-                <w:b/>
-                <w:bCs/>
-                <w:lang w:val="en-US"/>
-              </w:rPr>
-              <w:t xml:space="preserve">FK: </w:t>
-            </w:r>
-            <w:proofErr w:type="spellStart"/>
-            <w:r>
-              <w:rPr>
-                <w:lang w:val="en-US"/>
-              </w:rPr>
-              <w:t>part_Id</w:t>
-            </w:r>
-            <w:proofErr w:type="spellEnd"/>
-            <w:r>
-              <w:rPr>
-                <w:lang w:val="en-US"/>
-              </w:rPr>
-              <w:t xml:space="preserve"> </w:t>
-            </w:r>
-            <w:r>
-              <w:rPr>
-                <w:b/>
-                <w:bCs/>
-                <w:lang w:val="en-US"/>
-              </w:rPr>
-              <w:t xml:space="preserve">REFERENCES </w:t>
-            </w:r>
-            <w:proofErr w:type="spellStart"/>
-            <w:r>
-              <w:rPr>
-                <w:lang w:val="en-US"/>
-              </w:rPr>
-              <w:t>AnimalPart</w:t>
-            </w:r>
-            <w:proofErr w:type="spellEnd"/>
-            <w:r>
-              <w:rPr>
-                <w:lang w:val="en-US"/>
-              </w:rPr>
-              <w:t xml:space="preserve"> (</w:t>
-            </w:r>
-            <w:proofErr w:type="spellStart"/>
-            <w:r>
-              <w:rPr>
-                <w:lang w:val="en-US"/>
-              </w:rPr>
-              <w:t>part_id</w:t>
-            </w:r>
-            <w:proofErr w:type="spellEnd"/>
-            <w:r>
-              <w:rPr>
-                <w:lang w:val="en-US"/>
-              </w:rPr>
-              <w:t>)</w:t>
-            </w:r>
           </w:p>
           <w:p>
             <w:pPr>

</xml_diff>

<commit_message>
Major rework. WIP. Many bugs.
</commit_message>
<xml_diff>
--- a/Development Documents (UML, etc)/Design - 2. Relational Schema.docx
+++ b/Development Documents (UML, etc)/Design - 2. Relational Schema.docx
@@ -9,31 +9,13 @@
           <w:bCs/>
         </w:rPr>
       </w:pPr>
-      <w:proofErr w:type="spellStart"/>
       <w:r>
         <w:rPr>
           <w:b/>
           <w:bCs/>
         </w:rPr>
-        <w:t>Relational</w:t>
+        <w:t>Relational Schema</w:t>
       </w:r>
-      <w:proofErr w:type="spellEnd"/>
-      <w:r>
-        <w:rPr>
-          <w:b/>
-          <w:bCs/>
-        </w:rPr>
-        <w:t xml:space="preserve"> </w:t>
-      </w:r>
-      <w:proofErr w:type="spellStart"/>
-      <w:r>
-        <w:rPr>
-          <w:b/>
-          <w:bCs/>
-        </w:rPr>
-        <w:t>Schema</w:t>
-      </w:r>
-      <w:proofErr w:type="spellEnd"/>
     </w:p>
     <w:tbl>
       <w:tblPr>
@@ -77,63 +59,45 @@
               </w:rPr>
               <w:t>(</w:t>
             </w:r>
-            <w:proofErr w:type="spellStart"/>
+            <w:r>
+              <w:rPr>
+                <w:lang w:val="en-US"/>
+              </w:rPr>
+              <w:t>animal_id, weight</w:t>
+            </w:r>
+            <w:r>
+              <w:rPr>
+                <w:lang w:val="en-US"/>
+              </w:rPr>
+              <w:t>_kilogram</w:t>
+            </w:r>
+            <w:r>
+              <w:rPr>
+                <w:lang w:val="en-US"/>
+              </w:rPr>
+              <w:t>)</w:t>
+            </w:r>
+          </w:p>
+          <w:p>
+            <w:pPr>
+              <w:rPr>
+                <w:lang w:val="en-US"/>
+              </w:rPr>
+            </w:pPr>
+            <w:r>
+              <w:rPr>
+                <w:b/>
+                <w:bCs/>
+                <w:lang w:val="en-US"/>
+              </w:rPr>
+              <w:t xml:space="preserve">PK: </w:t>
+            </w:r>
             <w:r>
               <w:rPr>
                 <w:lang w:val="en-US"/>
               </w:rPr>
               <w:t>animal_id</w:t>
             </w:r>
-            <w:proofErr w:type="spellEnd"/>
-            <w:r>
-              <w:rPr>
-                <w:lang w:val="en-US"/>
-              </w:rPr>
-              <w:t xml:space="preserve">, </w:t>
-            </w:r>
-            <w:proofErr w:type="spellStart"/>
-            <w:r>
-              <w:rPr>
-                <w:lang w:val="en-US"/>
-              </w:rPr>
-              <w:t>weight</w:t>
-            </w:r>
-            <w:r>
-              <w:rPr>
-                <w:lang w:val="en-US"/>
-              </w:rPr>
-              <w:t>_kilogram</w:t>
-            </w:r>
-            <w:proofErr w:type="spellEnd"/>
-            <w:r>
-              <w:rPr>
-                <w:lang w:val="en-US"/>
-              </w:rPr>
-              <w:t>)</w:t>
-            </w:r>
-          </w:p>
-          <w:p>
-            <w:pPr>
-              <w:rPr>
-                <w:lang w:val="en-US"/>
-              </w:rPr>
-            </w:pPr>
-            <w:r>
-              <w:rPr>
-                <w:b/>
-                <w:bCs/>
-                <w:lang w:val="en-US"/>
-              </w:rPr>
-              <w:t xml:space="preserve">PK: </w:t>
-            </w:r>
-            <w:proofErr w:type="spellStart"/>
-            <w:r>
-              <w:rPr>
-                <w:lang w:val="en-US"/>
-              </w:rPr>
-              <w:t>animal_id</w:t>
-            </w:r>
-            <w:proofErr w:type="spellEnd"/>
           </w:p>
           <w:p>
             <w:pPr>
@@ -155,23 +119,13 @@
                 <w:lang w:val="en-US"/>
               </w:rPr>
             </w:pPr>
-            <w:proofErr w:type="spellStart"/>
-            <w:r>
-              <w:rPr>
-                <w:b/>
-                <w:bCs/>
-                <w:lang w:val="en-US"/>
-              </w:rPr>
-              <w:t>PartType</w:t>
-            </w:r>
-            <w:proofErr w:type="spellEnd"/>
-            <w:r>
-              <w:rPr>
-                <w:b/>
-                <w:bCs/>
-                <w:lang w:val="en-US"/>
-              </w:rPr>
-              <w:t xml:space="preserve"> </w:t>
+            <w:r>
+              <w:rPr>
+                <w:b/>
+                <w:bCs/>
+                <w:lang w:val="en-US"/>
+              </w:rPr>
+              <w:t xml:space="preserve">PartType </w:t>
             </w:r>
             <w:r>
               <w:rPr>
@@ -235,7 +189,6 @@
                 <w:lang w:val="en-US"/>
               </w:rPr>
             </w:pPr>
-            <w:proofErr w:type="spellStart"/>
             <w:r>
               <w:rPr>
                 <w:b/>
@@ -244,7 +197,6 @@
               </w:rPr>
               <w:t>AnimalPart</w:t>
             </w:r>
-            <w:proofErr w:type="spellEnd"/>
             <w:r>
               <w:rPr>
                 <w:b/>
@@ -259,161 +211,63 @@
               </w:rPr>
               <w:t>(</w:t>
             </w:r>
-            <w:proofErr w:type="spellStart"/>
+            <w:r>
+              <w:rPr>
+                <w:lang w:val="en-US"/>
+              </w:rPr>
+              <w:t>part_id, weight</w:t>
+            </w:r>
+            <w:r>
+              <w:rPr>
+                <w:lang w:val="en-US"/>
+              </w:rPr>
+              <w:t>_kilogram</w:t>
+            </w:r>
+            <w:r>
+              <w:rPr>
+                <w:lang w:val="en-US"/>
+              </w:rPr>
+              <w:t>, animal_id</w:t>
+            </w:r>
+            <w:r>
+              <w:rPr>
+                <w:lang w:val="en-US"/>
+              </w:rPr>
+              <w:t>, type_id</w:t>
+            </w:r>
+            <w:r>
+              <w:rPr>
+                <w:lang w:val="en-US"/>
+              </w:rPr>
+              <w:t>, tray_id, product_id</w:t>
+            </w:r>
+            <w:r>
+              <w:rPr>
+                <w:lang w:val="en-US"/>
+              </w:rPr>
+              <w:t>)</w:t>
+            </w:r>
+          </w:p>
+          <w:p>
+            <w:pPr>
+              <w:rPr>
+                <w:lang w:val="en-US"/>
+              </w:rPr>
+            </w:pPr>
+            <w:r>
+              <w:rPr>
+                <w:b/>
+                <w:bCs/>
+                <w:lang w:val="en-US"/>
+              </w:rPr>
+              <w:t xml:space="preserve">PK: </w:t>
+            </w:r>
             <w:r>
               <w:rPr>
                 <w:lang w:val="en-US"/>
               </w:rPr>
               <w:t>part_id</w:t>
             </w:r>
-            <w:proofErr w:type="spellEnd"/>
-            <w:r>
-              <w:rPr>
-                <w:lang w:val="en-US"/>
-              </w:rPr>
-              <w:t xml:space="preserve">, </w:t>
-            </w:r>
-            <w:proofErr w:type="spellStart"/>
-            <w:r>
-              <w:rPr>
-                <w:lang w:val="en-US"/>
-              </w:rPr>
-              <w:t>weight</w:t>
-            </w:r>
-            <w:r>
-              <w:rPr>
-                <w:lang w:val="en-US"/>
-              </w:rPr>
-              <w:t>_kilogram</w:t>
-            </w:r>
-            <w:proofErr w:type="spellEnd"/>
-            <w:r>
-              <w:rPr>
-                <w:lang w:val="en-US"/>
-              </w:rPr>
-              <w:t xml:space="preserve">, </w:t>
-            </w:r>
-            <w:proofErr w:type="spellStart"/>
-            <w:r>
-              <w:rPr>
-                <w:lang w:val="en-US"/>
-              </w:rPr>
-              <w:t>animal_id</w:t>
-            </w:r>
-            <w:proofErr w:type="spellEnd"/>
-            <w:r>
-              <w:rPr>
-                <w:lang w:val="en-US"/>
-              </w:rPr>
-              <w:t xml:space="preserve">, </w:t>
-            </w:r>
-            <w:proofErr w:type="spellStart"/>
-            <w:r>
-              <w:rPr>
-                <w:lang w:val="en-US"/>
-              </w:rPr>
-              <w:t>type_id</w:t>
-            </w:r>
-            <w:proofErr w:type="spellEnd"/>
-            <w:r>
-              <w:rPr>
-                <w:lang w:val="en-US"/>
-              </w:rPr>
-              <w:t xml:space="preserve">, </w:t>
-            </w:r>
-            <w:proofErr w:type="spellStart"/>
-            <w:r>
-              <w:rPr>
-                <w:lang w:val="en-US"/>
-              </w:rPr>
-              <w:t>tray_id</w:t>
-            </w:r>
-            <w:proofErr w:type="spellEnd"/>
-            <w:r>
-              <w:rPr>
-                <w:lang w:val="en-US"/>
-              </w:rPr>
-              <w:t xml:space="preserve">, </w:t>
-            </w:r>
-            <w:proofErr w:type="spellStart"/>
-            <w:r>
-              <w:rPr>
-                <w:lang w:val="en-US"/>
-              </w:rPr>
-              <w:t>product_id</w:t>
-            </w:r>
-            <w:proofErr w:type="spellEnd"/>
-            <w:r>
-              <w:rPr>
-                <w:lang w:val="en-US"/>
-              </w:rPr>
-              <w:t>)</w:t>
-            </w:r>
-          </w:p>
-          <w:p>
-            <w:pPr>
-              <w:rPr>
-                <w:lang w:val="en-US"/>
-              </w:rPr>
-            </w:pPr>
-            <w:r>
-              <w:rPr>
-                <w:b/>
-                <w:bCs/>
-                <w:lang w:val="en-US"/>
-              </w:rPr>
-              <w:t xml:space="preserve">PK: </w:t>
-            </w:r>
-            <w:proofErr w:type="spellStart"/>
-            <w:r>
-              <w:rPr>
-                <w:lang w:val="en-US"/>
-              </w:rPr>
-              <w:t>part_id</w:t>
-            </w:r>
-            <w:proofErr w:type="spellEnd"/>
-            <w:r>
-              <w:rPr>
-                <w:lang w:val="en-US"/>
-              </w:rPr>
-              <w:t xml:space="preserve">, </w:t>
-            </w:r>
-            <w:proofErr w:type="spellStart"/>
-            <w:r>
-              <w:rPr>
-                <w:lang w:val="en-US"/>
-              </w:rPr>
-              <w:t>animal_id</w:t>
-            </w:r>
-            <w:proofErr w:type="spellEnd"/>
-            <w:r>
-              <w:rPr>
-                <w:lang w:val="en-US"/>
-              </w:rPr>
-              <w:t xml:space="preserve">, </w:t>
-            </w:r>
-            <w:proofErr w:type="spellStart"/>
-            <w:r>
-              <w:rPr>
-                <w:lang w:val="en-US"/>
-              </w:rPr>
-              <w:t>type_id</w:t>
-            </w:r>
-            <w:proofErr w:type="spellEnd"/>
-            <w:r>
-              <w:rPr>
-                <w:lang w:val="en-US"/>
-              </w:rPr>
-              <w:t xml:space="preserve">, </w:t>
-            </w:r>
-            <w:proofErr w:type="spellStart"/>
-            <w:r>
-              <w:rPr>
-                <w:lang w:val="en-US"/>
-              </w:rPr>
-              <w:t>tray_id</w:t>
-            </w:r>
-            <w:proofErr w:type="spellEnd"/>
           </w:p>
           <w:p>
             <w:pPr>
@@ -502,19 +356,11 @@
               </w:rPr>
               <w:t xml:space="preserve">REFERENCES </w:t>
             </w:r>
-            <w:proofErr w:type="spellStart"/>
-            <w:r>
-              <w:rPr>
-                <w:lang w:val="en-US"/>
-              </w:rPr>
-              <w:t>AnimalPart</w:t>
-            </w:r>
-            <w:proofErr w:type="spellEnd"/>
-            <w:r>
-              <w:rPr>
-                <w:lang w:val="en-US"/>
-              </w:rPr>
-              <w:t xml:space="preserve"> (id)</w:t>
+            <w:r>
+              <w:rPr>
+                <w:lang w:val="en-US"/>
+              </w:rPr>
+              <w:t>AnimalPart (id)</w:t>
             </w:r>
           </w:p>
           <w:p>
@@ -531,19 +377,11 @@
               </w:rPr>
               <w:t xml:space="preserve">FK: </w:t>
             </w:r>
-            <w:proofErr w:type="spellStart"/>
-            <w:r>
-              <w:rPr>
-                <w:lang w:val="en-US"/>
-              </w:rPr>
-              <w:t>tray_id</w:t>
-            </w:r>
-            <w:proofErr w:type="spellEnd"/>
-            <w:r>
-              <w:rPr>
-                <w:lang w:val="en-US"/>
-              </w:rPr>
-              <w:t xml:space="preserve"> </w:t>
+            <w:r>
+              <w:rPr>
+                <w:lang w:val="en-US"/>
+              </w:rPr>
+              <w:t xml:space="preserve">tray_id </w:t>
             </w:r>
             <w:r>
               <w:rPr>
@@ -557,21 +395,7 @@
               <w:rPr>
                 <w:lang w:val="en-US"/>
               </w:rPr>
-              <w:t>Tray(</w:t>
-            </w:r>
-            <w:proofErr w:type="spellStart"/>
-            <w:r>
-              <w:rPr>
-                <w:lang w:val="en-US"/>
-              </w:rPr>
-              <w:t>tray_id</w:t>
-            </w:r>
-            <w:proofErr w:type="spellEnd"/>
-            <w:r>
-              <w:rPr>
-                <w:lang w:val="en-US"/>
-              </w:rPr>
-              <w:t>)</w:t>
+              <w:t>Tray(tray_id)</w:t>
             </w:r>
           </w:p>
           <w:p>
@@ -592,21 +416,7 @@
               <w:rPr>
                 <w:lang w:val="en-US"/>
               </w:rPr>
-              <w:t xml:space="preserve"> </w:t>
-            </w:r>
-            <w:proofErr w:type="spellStart"/>
-            <w:r>
-              <w:rPr>
-                <w:lang w:val="en-US"/>
-              </w:rPr>
-              <w:t>product_id</w:t>
-            </w:r>
-            <w:proofErr w:type="spellEnd"/>
-            <w:r>
-              <w:rPr>
-                <w:lang w:val="en-US"/>
-              </w:rPr>
-              <w:t xml:space="preserve"> </w:t>
+              <w:t xml:space="preserve"> product_id </w:t>
             </w:r>
             <w:r>
               <w:rPr>
@@ -620,21 +430,7 @@
               <w:rPr>
                 <w:lang w:val="en-US"/>
               </w:rPr>
-              <w:t>Product(</w:t>
-            </w:r>
-            <w:proofErr w:type="spellStart"/>
-            <w:r>
-              <w:rPr>
-                <w:lang w:val="en-US"/>
-              </w:rPr>
-              <w:t>product_id</w:t>
-            </w:r>
-            <w:proofErr w:type="spellEnd"/>
-            <w:r>
-              <w:rPr>
-                <w:lang w:val="en-US"/>
-              </w:rPr>
-              <w:t>)</w:t>
+              <w:t>Product(product_id)</w:t>
             </w:r>
           </w:p>
           <w:p>
@@ -679,83 +475,57 @@
               </w:rPr>
               <w:t>(</w:t>
             </w:r>
-            <w:proofErr w:type="spellStart"/>
+            <w:r>
+              <w:rPr>
+                <w:lang w:val="en-US"/>
+              </w:rPr>
+              <w:t>tray_id, maxWeight</w:t>
+            </w:r>
+            <w:r>
+              <w:rPr>
+                <w:lang w:val="en-US"/>
+              </w:rPr>
+              <w:t>_kilogram</w:t>
+            </w:r>
+            <w:r>
+              <w:rPr>
+                <w:lang w:val="en-US"/>
+              </w:rPr>
+              <w:t>, weight</w:t>
+            </w:r>
+            <w:r>
+              <w:rPr>
+                <w:lang w:val="en-US"/>
+              </w:rPr>
+              <w:t>_kilogram</w:t>
+            </w:r>
+            <w:r>
+              <w:rPr>
+                <w:lang w:val="en-US"/>
+              </w:rPr>
+              <w:t>)</w:t>
+            </w:r>
+          </w:p>
+          <w:p>
+            <w:pPr>
+              <w:rPr>
+                <w:lang w:val="en-US"/>
+              </w:rPr>
+            </w:pPr>
+            <w:r>
+              <w:rPr>
+                <w:b/>
+                <w:bCs/>
+                <w:lang w:val="en-US"/>
+              </w:rPr>
+              <w:t xml:space="preserve">PK: </w:t>
+            </w:r>
             <w:r>
               <w:rPr>
                 <w:lang w:val="en-US"/>
               </w:rPr>
               <w:t>tray_id</w:t>
             </w:r>
-            <w:proofErr w:type="spellEnd"/>
-            <w:r>
-              <w:rPr>
-                <w:lang w:val="en-US"/>
-              </w:rPr>
-              <w:t xml:space="preserve">, </w:t>
-            </w:r>
-            <w:proofErr w:type="spellStart"/>
-            <w:r>
-              <w:rPr>
-                <w:lang w:val="en-US"/>
-              </w:rPr>
-              <w:t>maxWeight</w:t>
-            </w:r>
-            <w:r>
-              <w:rPr>
-                <w:lang w:val="en-US"/>
-              </w:rPr>
-              <w:t>_kilogram</w:t>
-            </w:r>
-            <w:proofErr w:type="spellEnd"/>
-            <w:r>
-              <w:rPr>
-                <w:lang w:val="en-US"/>
-              </w:rPr>
-              <w:t xml:space="preserve">, </w:t>
-            </w:r>
-            <w:proofErr w:type="spellStart"/>
-            <w:r>
-              <w:rPr>
-                <w:lang w:val="en-US"/>
-              </w:rPr>
-              <w:t>weight</w:t>
-            </w:r>
-            <w:r>
-              <w:rPr>
-                <w:lang w:val="en-US"/>
-              </w:rPr>
-              <w:t>_kilogram</w:t>
-            </w:r>
-            <w:proofErr w:type="spellEnd"/>
-            <w:r>
-              <w:rPr>
-                <w:lang w:val="en-US"/>
-              </w:rPr>
-              <w:t>)</w:t>
-            </w:r>
-          </w:p>
-          <w:p>
-            <w:pPr>
-              <w:rPr>
-                <w:lang w:val="en-US"/>
-              </w:rPr>
-            </w:pPr>
-            <w:r>
-              <w:rPr>
-                <w:b/>
-                <w:bCs/>
-                <w:lang w:val="en-US"/>
-              </w:rPr>
-              <w:t xml:space="preserve">PK: </w:t>
-            </w:r>
-            <w:proofErr w:type="spellStart"/>
-            <w:r>
-              <w:rPr>
-                <w:lang w:val="en-US"/>
-              </w:rPr>
-              <w:t>tray_id</w:t>
-            </w:r>
-            <w:proofErr w:type="spellEnd"/>
           </w:p>
           <w:p>
             <w:pPr>
@@ -799,14 +569,12 @@
               </w:rPr>
               <w:t>(</w:t>
             </w:r>
-            <w:proofErr w:type="spellStart"/>
             <w:r>
               <w:rPr>
                 <w:lang w:val="en-US"/>
               </w:rPr>
               <w:t>product_id</w:t>
             </w:r>
-            <w:proofErr w:type="spellEnd"/>
             <w:r>
               <w:rPr>
                 <w:lang w:val="en-US"/>
@@ -828,14 +596,12 @@
               </w:rPr>
               <w:t xml:space="preserve">PK: </w:t>
             </w:r>
-            <w:proofErr w:type="spellStart"/>
             <w:r>
               <w:rPr>
                 <w:lang w:val="en-US"/>
               </w:rPr>
               <w:t>product_id</w:t>
             </w:r>
-            <w:proofErr w:type="spellEnd"/>
           </w:p>
           <w:p>
             <w:pPr>
@@ -857,23 +623,13 @@
                 <w:lang w:val="en-US"/>
               </w:rPr>
             </w:pPr>
-            <w:proofErr w:type="spellStart"/>
-            <w:r>
-              <w:rPr>
-                <w:b/>
-                <w:bCs/>
-                <w:lang w:val="en-US"/>
-              </w:rPr>
-              <w:t>TrayToProductTransfer</w:t>
-            </w:r>
-            <w:proofErr w:type="spellEnd"/>
-            <w:r>
-              <w:rPr>
-                <w:b/>
-                <w:bCs/>
-                <w:lang w:val="en-US"/>
-              </w:rPr>
-              <w:t xml:space="preserve"> </w:t>
+            <w:r>
+              <w:rPr>
+                <w:b/>
+                <w:bCs/>
+                <w:lang w:val="en-US"/>
+              </w:rPr>
+              <w:t xml:space="preserve">TrayToProductTransfer </w:t>
             </w:r>
             <w:r>
               <w:rPr>
@@ -881,33 +637,17 @@
               </w:rPr>
               <w:t>(</w:t>
             </w:r>
-            <w:proofErr w:type="spellStart"/>
-            <w:r>
-              <w:rPr>
-                <w:lang w:val="en-US"/>
-              </w:rPr>
-              <w:t>tray_id</w:t>
-            </w:r>
-            <w:proofErr w:type="spellEnd"/>
-            <w:r>
-              <w:rPr>
-                <w:lang w:val="en-US"/>
-              </w:rPr>
-              <w:t xml:space="preserve">, </w:t>
-            </w:r>
-            <w:proofErr w:type="spellStart"/>
-            <w:r>
-              <w:rPr>
-                <w:lang w:val="en-US"/>
-              </w:rPr>
-              <w:t>product_id</w:t>
-            </w:r>
-            <w:proofErr w:type="spellEnd"/>
-            <w:r>
-              <w:rPr>
-                <w:lang w:val="en-US"/>
-              </w:rPr>
-              <w:t xml:space="preserve">) </w:t>
+            <w:r>
+              <w:rPr>
+                <w:lang w:val="en-US"/>
+              </w:rPr>
+              <w:t xml:space="preserve">transfer_id, </w:t>
+            </w:r>
+            <w:r>
+              <w:rPr>
+                <w:lang w:val="en-US"/>
+              </w:rPr>
+              <w:t xml:space="preserve">tray_id, product_id) </w:t>
             </w:r>
           </w:p>
           <w:p>
@@ -930,28 +670,12 @@
               </w:rPr>
               <w:t xml:space="preserve">: </w:t>
             </w:r>
-            <w:proofErr w:type="spellStart"/>
-            <w:r>
-              <w:rPr>
-                <w:lang w:val="en-US"/>
-              </w:rPr>
-              <w:t>tray_id</w:t>
-            </w:r>
-            <w:proofErr w:type="spellEnd"/>
-            <w:r>
-              <w:rPr>
-                <w:lang w:val="en-US"/>
-              </w:rPr>
-              <w:t xml:space="preserve">, </w:t>
-            </w:r>
-            <w:proofErr w:type="spellStart"/>
-            <w:r>
-              <w:rPr>
-                <w:lang w:val="en-US"/>
-              </w:rPr>
-              <w:t>product_id</w:t>
-            </w:r>
-            <w:proofErr w:type="spellEnd"/>
+            <w:r>
+              <w:rPr>
+                <w:lang w:val="en-US"/>
+              </w:rPr>
+              <w:t>transfer_id</w:t>
+            </w:r>
           </w:p>
           <w:p>
             <w:pPr>
@@ -971,21 +695,7 @@
               <w:rPr>
                 <w:lang w:val="en-US"/>
               </w:rPr>
-              <w:t xml:space="preserve">: </w:t>
-            </w:r>
-            <w:proofErr w:type="spellStart"/>
-            <w:r>
-              <w:rPr>
-                <w:lang w:val="en-US"/>
-              </w:rPr>
-              <w:t>tray_id</w:t>
-            </w:r>
-            <w:proofErr w:type="spellEnd"/>
-            <w:r>
-              <w:rPr>
-                <w:lang w:val="en-US"/>
-              </w:rPr>
-              <w:t xml:space="preserve"> </w:t>
+              <w:t xml:space="preserve">: tray_id </w:t>
             </w:r>
             <w:r>
               <w:rPr>
@@ -999,21 +709,7 @@
               <w:rPr>
                 <w:lang w:val="en-US"/>
               </w:rPr>
-              <w:t>Tray (</w:t>
-            </w:r>
-            <w:proofErr w:type="spellStart"/>
-            <w:r>
-              <w:rPr>
-                <w:lang w:val="en-US"/>
-              </w:rPr>
-              <w:t>tray_id</w:t>
-            </w:r>
-            <w:proofErr w:type="spellEnd"/>
-            <w:r>
-              <w:rPr>
-                <w:lang w:val="en-US"/>
-              </w:rPr>
-              <w:t>)</w:t>
+              <w:t>Tray (tray_id)</w:t>
             </w:r>
           </w:p>
           <w:p>
@@ -1030,19 +726,11 @@
               </w:rPr>
               <w:t xml:space="preserve">FK: </w:t>
             </w:r>
-            <w:proofErr w:type="spellStart"/>
-            <w:r>
-              <w:rPr>
-                <w:lang w:val="en-US"/>
-              </w:rPr>
-              <w:t>product_id</w:t>
-            </w:r>
-            <w:proofErr w:type="spellEnd"/>
-            <w:r>
-              <w:rPr>
-                <w:lang w:val="en-US"/>
-              </w:rPr>
-              <w:t xml:space="preserve"> </w:t>
+            <w:r>
+              <w:rPr>
+                <w:lang w:val="en-US"/>
+              </w:rPr>
+              <w:t xml:space="preserve">product_id </w:t>
             </w:r>
             <w:r>
               <w:rPr>
@@ -1056,21 +744,7 @@
               <w:rPr>
                 <w:lang w:val="en-US"/>
               </w:rPr>
-              <w:t>Product (</w:t>
-            </w:r>
-            <w:proofErr w:type="spellStart"/>
-            <w:r>
-              <w:rPr>
-                <w:lang w:val="en-US"/>
-              </w:rPr>
-              <w:t>product_id</w:t>
-            </w:r>
-            <w:proofErr w:type="spellEnd"/>
-            <w:r>
-              <w:rPr>
-                <w:lang w:val="en-US"/>
-              </w:rPr>
-              <w:t>)</w:t>
+              <w:t>Product (product_id)</w:t>
             </w:r>
           </w:p>
           <w:p>

</xml_diff>

<commit_message>
Assignment 3: Implemented new Entity requirements (Origin Farm & arrivalDate) into existing code.
</commit_message>
<xml_diff>
--- a/Development Documents (UML, etc)/Design - 2. Relational Schema.docx
+++ b/Development Documents (UML, etc)/Design - 2. Relational Schema.docx
@@ -19,7 +19,7 @@
     </w:p>
     <w:tbl>
       <w:tblPr>
-        <w:tblStyle w:val="Tabel-Gitter"/>
+        <w:tblStyle w:val="TableGrid"/>
         <w:tblW w:w="0" w:type="auto"/>
         <w:tblLook w:val="04A0" w:firstRow="1" w:lastRow="0" w:firstColumn="1" w:lastColumn="0" w:noHBand="0" w:noVBand="1"/>
       </w:tblPr>
@@ -75,6 +75,12 @@
               <w:rPr>
                 <w:lang w:val="en-US"/>
               </w:rPr>
+              <w:t>, origin, arrival_date</w:t>
+            </w:r>
+            <w:r>
+              <w:rPr>
+                <w:lang w:val="en-US"/>
+              </w:rPr>
               <w:t>)</w:t>
             </w:r>
           </w:p>
@@ -757,8 +763,20 @@
         </w:tc>
       </w:tr>
     </w:tbl>
-    <w:p/>
-    <w:p/>
+    <w:p>
+      <w:pPr>
+        <w:rPr>
+          <w:lang w:val="en-US"/>
+        </w:rPr>
+      </w:pPr>
+    </w:p>
+    <w:p>
+      <w:pPr>
+        <w:rPr>
+          <w:lang w:val="en-US"/>
+        </w:rPr>
+      </w:pPr>
+    </w:p>
     <w:sectPr>
       <w:pgSz w:w="11906" w:h="16838"/>
       <w:pgMar w:top="1701" w:right="1134" w:bottom="1701" w:left="1134" w:header="708" w:footer="708" w:gutter="0"/>
@@ -1171,11 +1189,11 @@
     <w:qFormat/>
     <w:rsid w:val="00C034AA"/>
   </w:style>
-  <w:style w:type="paragraph" w:styleId="Overskrift1">
+  <w:style w:type="paragraph" w:styleId="Heading1">
     <w:name w:val="heading 1"/>
     <w:basedOn w:val="Normal"/>
     <w:next w:val="Normal"/>
-    <w:link w:val="Overskrift1Tegn"/>
+    <w:link w:val="Heading1Char"/>
     <w:uiPriority w:val="9"/>
     <w:qFormat/>
     <w:rsid w:val="00C96D99"/>
@@ -1192,11 +1210,11 @@
       <w:szCs w:val="40"/>
     </w:rPr>
   </w:style>
-  <w:style w:type="paragraph" w:styleId="Overskrift2">
+  <w:style w:type="paragraph" w:styleId="Heading2">
     <w:name w:val="heading 2"/>
     <w:basedOn w:val="Normal"/>
     <w:next w:val="Normal"/>
-    <w:link w:val="Overskrift2Tegn"/>
+    <w:link w:val="Heading2Char"/>
     <w:uiPriority w:val="9"/>
     <w:semiHidden/>
     <w:unhideWhenUsed/>
@@ -1215,11 +1233,11 @@
       <w:szCs w:val="32"/>
     </w:rPr>
   </w:style>
-  <w:style w:type="paragraph" w:styleId="Overskrift3">
+  <w:style w:type="paragraph" w:styleId="Heading3">
     <w:name w:val="heading 3"/>
     <w:basedOn w:val="Normal"/>
     <w:next w:val="Normal"/>
-    <w:link w:val="Overskrift3Tegn"/>
+    <w:link w:val="Heading3Char"/>
     <w:uiPriority w:val="9"/>
     <w:semiHidden/>
     <w:unhideWhenUsed/>
@@ -1238,11 +1256,11 @@
       <w:szCs w:val="28"/>
     </w:rPr>
   </w:style>
-  <w:style w:type="paragraph" w:styleId="Overskrift4">
+  <w:style w:type="paragraph" w:styleId="Heading4">
     <w:name w:val="heading 4"/>
     <w:basedOn w:val="Normal"/>
     <w:next w:val="Normal"/>
-    <w:link w:val="Overskrift4Tegn"/>
+    <w:link w:val="Heading4Char"/>
     <w:uiPriority w:val="9"/>
     <w:semiHidden/>
     <w:unhideWhenUsed/>
@@ -1261,11 +1279,11 @@
       <w:color w:val="0F4761" w:themeColor="accent1" w:themeShade="BF"/>
     </w:rPr>
   </w:style>
-  <w:style w:type="paragraph" w:styleId="Overskrift5">
+  <w:style w:type="paragraph" w:styleId="Heading5">
     <w:name w:val="heading 5"/>
     <w:basedOn w:val="Normal"/>
     <w:next w:val="Normal"/>
-    <w:link w:val="Overskrift5Tegn"/>
+    <w:link w:val="Heading5Char"/>
     <w:uiPriority w:val="9"/>
     <w:semiHidden/>
     <w:unhideWhenUsed/>
@@ -1282,11 +1300,11 @@
       <w:color w:val="0F4761" w:themeColor="accent1" w:themeShade="BF"/>
     </w:rPr>
   </w:style>
-  <w:style w:type="paragraph" w:styleId="Overskrift6">
+  <w:style w:type="paragraph" w:styleId="Heading6">
     <w:name w:val="heading 6"/>
     <w:basedOn w:val="Normal"/>
     <w:next w:val="Normal"/>
-    <w:link w:val="Overskrift6Tegn"/>
+    <w:link w:val="Heading6Char"/>
     <w:uiPriority w:val="9"/>
     <w:semiHidden/>
     <w:unhideWhenUsed/>
@@ -1305,11 +1323,11 @@
       <w:color w:val="595959" w:themeColor="text1" w:themeTint="A6"/>
     </w:rPr>
   </w:style>
-  <w:style w:type="paragraph" w:styleId="Overskrift7">
+  <w:style w:type="paragraph" w:styleId="Heading7">
     <w:name w:val="heading 7"/>
     <w:basedOn w:val="Normal"/>
     <w:next w:val="Normal"/>
-    <w:link w:val="Overskrift7Tegn"/>
+    <w:link w:val="Heading7Char"/>
     <w:uiPriority w:val="9"/>
     <w:semiHidden/>
     <w:unhideWhenUsed/>
@@ -1326,11 +1344,11 @@
       <w:color w:val="595959" w:themeColor="text1" w:themeTint="A6"/>
     </w:rPr>
   </w:style>
-  <w:style w:type="paragraph" w:styleId="Overskrift8">
+  <w:style w:type="paragraph" w:styleId="Heading8">
     <w:name w:val="heading 8"/>
     <w:basedOn w:val="Normal"/>
     <w:next w:val="Normal"/>
-    <w:link w:val="Overskrift8Tegn"/>
+    <w:link w:val="Heading8Char"/>
     <w:uiPriority w:val="9"/>
     <w:semiHidden/>
     <w:unhideWhenUsed/>
@@ -1349,11 +1367,11 @@
       <w:color w:val="272727" w:themeColor="text1" w:themeTint="D8"/>
     </w:rPr>
   </w:style>
-  <w:style w:type="paragraph" w:styleId="Overskrift9">
+  <w:style w:type="paragraph" w:styleId="Heading9">
     <w:name w:val="heading 9"/>
     <w:basedOn w:val="Normal"/>
     <w:next w:val="Normal"/>
-    <w:link w:val="Overskrift9Tegn"/>
+    <w:link w:val="Heading9Char"/>
     <w:uiPriority w:val="9"/>
     <w:semiHidden/>
     <w:unhideWhenUsed/>
@@ -1370,13 +1388,13 @@
       <w:color w:val="272727" w:themeColor="text1" w:themeTint="D8"/>
     </w:rPr>
   </w:style>
-  <w:style w:type="character" w:default="1" w:styleId="Standardskrifttypeiafsnit">
+  <w:style w:type="character" w:default="1" w:styleId="DefaultParagraphFont">
     <w:name w:val="Default Paragraph Font"/>
     <w:uiPriority w:val="1"/>
     <w:semiHidden/>
     <w:unhideWhenUsed/>
   </w:style>
-  <w:style w:type="table" w:default="1" w:styleId="Tabel-Normal">
+  <w:style w:type="table" w:default="1" w:styleId="TableNormal">
     <w:name w:val="Normal Table"/>
     <w:uiPriority w:val="99"/>
     <w:semiHidden/>
@@ -1391,16 +1409,16 @@
       </w:tblCellMar>
     </w:tblPr>
   </w:style>
-  <w:style w:type="numbering" w:default="1" w:styleId="Ingenoversigt">
+  <w:style w:type="numbering" w:default="1" w:styleId="NoList">
     <w:name w:val="No List"/>
     <w:uiPriority w:val="99"/>
     <w:semiHidden/>
     <w:unhideWhenUsed/>
   </w:style>
-  <w:style w:type="character" w:customStyle="1" w:styleId="Overskrift1Tegn">
-    <w:name w:val="Overskrift 1 Tegn"/>
-    <w:basedOn w:val="Standardskrifttypeiafsnit"/>
-    <w:link w:val="Overskrift1"/>
+  <w:style w:type="character" w:customStyle="1" w:styleId="Heading1Char">
+    <w:name w:val="Heading 1 Char"/>
+    <w:basedOn w:val="DefaultParagraphFont"/>
+    <w:link w:val="Heading1"/>
     <w:uiPriority w:val="9"/>
     <w:rsid w:val="00C96D99"/>
     <w:rPr>
@@ -1410,10 +1428,10 @@
       <w:szCs w:val="40"/>
     </w:rPr>
   </w:style>
-  <w:style w:type="character" w:customStyle="1" w:styleId="Overskrift2Tegn">
-    <w:name w:val="Overskrift 2 Tegn"/>
-    <w:basedOn w:val="Standardskrifttypeiafsnit"/>
-    <w:link w:val="Overskrift2"/>
+  <w:style w:type="character" w:customStyle="1" w:styleId="Heading2Char">
+    <w:name w:val="Heading 2 Char"/>
+    <w:basedOn w:val="DefaultParagraphFont"/>
+    <w:link w:val="Heading2"/>
     <w:uiPriority w:val="9"/>
     <w:semiHidden/>
     <w:rsid w:val="00C96D99"/>
@@ -1424,10 +1442,10 @@
       <w:szCs w:val="32"/>
     </w:rPr>
   </w:style>
-  <w:style w:type="character" w:customStyle="1" w:styleId="Overskrift3Tegn">
-    <w:name w:val="Overskrift 3 Tegn"/>
-    <w:basedOn w:val="Standardskrifttypeiafsnit"/>
-    <w:link w:val="Overskrift3"/>
+  <w:style w:type="character" w:customStyle="1" w:styleId="Heading3Char">
+    <w:name w:val="Heading 3 Char"/>
+    <w:basedOn w:val="DefaultParagraphFont"/>
+    <w:link w:val="Heading3"/>
     <w:uiPriority w:val="9"/>
     <w:semiHidden/>
     <w:rsid w:val="00C96D99"/>
@@ -1438,10 +1456,10 @@
       <w:szCs w:val="28"/>
     </w:rPr>
   </w:style>
-  <w:style w:type="character" w:customStyle="1" w:styleId="Overskrift4Tegn">
-    <w:name w:val="Overskrift 4 Tegn"/>
-    <w:basedOn w:val="Standardskrifttypeiafsnit"/>
-    <w:link w:val="Overskrift4"/>
+  <w:style w:type="character" w:customStyle="1" w:styleId="Heading4Char">
+    <w:name w:val="Heading 4 Char"/>
+    <w:basedOn w:val="DefaultParagraphFont"/>
+    <w:link w:val="Heading4"/>
     <w:uiPriority w:val="9"/>
     <w:semiHidden/>
     <w:rsid w:val="00C96D99"/>
@@ -1452,10 +1470,10 @@
       <w:color w:val="0F4761" w:themeColor="accent1" w:themeShade="BF"/>
     </w:rPr>
   </w:style>
-  <w:style w:type="character" w:customStyle="1" w:styleId="Overskrift5Tegn">
-    <w:name w:val="Overskrift 5 Tegn"/>
-    <w:basedOn w:val="Standardskrifttypeiafsnit"/>
-    <w:link w:val="Overskrift5"/>
+  <w:style w:type="character" w:customStyle="1" w:styleId="Heading5Char">
+    <w:name w:val="Heading 5 Char"/>
+    <w:basedOn w:val="DefaultParagraphFont"/>
+    <w:link w:val="Heading5"/>
     <w:uiPriority w:val="9"/>
     <w:semiHidden/>
     <w:rsid w:val="00C96D99"/>
@@ -1464,10 +1482,10 @@
       <w:color w:val="0F4761" w:themeColor="accent1" w:themeShade="BF"/>
     </w:rPr>
   </w:style>
-  <w:style w:type="character" w:customStyle="1" w:styleId="Overskrift6Tegn">
-    <w:name w:val="Overskrift 6 Tegn"/>
-    <w:basedOn w:val="Standardskrifttypeiafsnit"/>
-    <w:link w:val="Overskrift6"/>
+  <w:style w:type="character" w:customStyle="1" w:styleId="Heading6Char">
+    <w:name w:val="Heading 6 Char"/>
+    <w:basedOn w:val="DefaultParagraphFont"/>
+    <w:link w:val="Heading6"/>
     <w:uiPriority w:val="9"/>
     <w:semiHidden/>
     <w:rsid w:val="00C96D99"/>
@@ -1478,10 +1496,10 @@
       <w:color w:val="595959" w:themeColor="text1" w:themeTint="A6"/>
     </w:rPr>
   </w:style>
-  <w:style w:type="character" w:customStyle="1" w:styleId="Overskrift7Tegn">
-    <w:name w:val="Overskrift 7 Tegn"/>
-    <w:basedOn w:val="Standardskrifttypeiafsnit"/>
-    <w:link w:val="Overskrift7"/>
+  <w:style w:type="character" w:customStyle="1" w:styleId="Heading7Char">
+    <w:name w:val="Heading 7 Char"/>
+    <w:basedOn w:val="DefaultParagraphFont"/>
+    <w:link w:val="Heading7"/>
     <w:uiPriority w:val="9"/>
     <w:semiHidden/>
     <w:rsid w:val="00C96D99"/>
@@ -1490,10 +1508,10 @@
       <w:color w:val="595959" w:themeColor="text1" w:themeTint="A6"/>
     </w:rPr>
   </w:style>
-  <w:style w:type="character" w:customStyle="1" w:styleId="Overskrift8Tegn">
-    <w:name w:val="Overskrift 8 Tegn"/>
-    <w:basedOn w:val="Standardskrifttypeiafsnit"/>
-    <w:link w:val="Overskrift8"/>
+  <w:style w:type="character" w:customStyle="1" w:styleId="Heading8Char">
+    <w:name w:val="Heading 8 Char"/>
+    <w:basedOn w:val="DefaultParagraphFont"/>
+    <w:link w:val="Heading8"/>
     <w:uiPriority w:val="9"/>
     <w:semiHidden/>
     <w:rsid w:val="00C96D99"/>
@@ -1504,10 +1522,10 @@
       <w:color w:val="272727" w:themeColor="text1" w:themeTint="D8"/>
     </w:rPr>
   </w:style>
-  <w:style w:type="character" w:customStyle="1" w:styleId="Overskrift9Tegn">
-    <w:name w:val="Overskrift 9 Tegn"/>
-    <w:basedOn w:val="Standardskrifttypeiafsnit"/>
-    <w:link w:val="Overskrift9"/>
+  <w:style w:type="character" w:customStyle="1" w:styleId="Heading9Char">
+    <w:name w:val="Heading 9 Char"/>
+    <w:basedOn w:val="DefaultParagraphFont"/>
+    <w:link w:val="Heading9"/>
     <w:uiPriority w:val="9"/>
     <w:semiHidden/>
     <w:rsid w:val="00C96D99"/>
@@ -1516,11 +1534,11 @@
       <w:color w:val="272727" w:themeColor="text1" w:themeTint="D8"/>
     </w:rPr>
   </w:style>
-  <w:style w:type="paragraph" w:styleId="Titel">
+  <w:style w:type="paragraph" w:styleId="Title">
     <w:name w:val="Title"/>
     <w:basedOn w:val="Normal"/>
     <w:next w:val="Normal"/>
-    <w:link w:val="TitelTegn"/>
+    <w:link w:val="TitleChar"/>
     <w:uiPriority w:val="10"/>
     <w:qFormat/>
     <w:rsid w:val="00C96D99"/>
@@ -1536,10 +1554,10 @@
       <w:szCs w:val="56"/>
     </w:rPr>
   </w:style>
-  <w:style w:type="character" w:customStyle="1" w:styleId="TitelTegn">
-    <w:name w:val="Titel Tegn"/>
-    <w:basedOn w:val="Standardskrifttypeiafsnit"/>
-    <w:link w:val="Titel"/>
+  <w:style w:type="character" w:customStyle="1" w:styleId="TitleChar">
+    <w:name w:val="Title Char"/>
+    <w:basedOn w:val="DefaultParagraphFont"/>
+    <w:link w:val="Title"/>
     <w:uiPriority w:val="10"/>
     <w:rsid w:val="00C96D99"/>
     <w:rPr>
@@ -1550,11 +1568,11 @@
       <w:szCs w:val="56"/>
     </w:rPr>
   </w:style>
-  <w:style w:type="paragraph" w:styleId="Undertitel">
+  <w:style w:type="paragraph" w:styleId="Subtitle">
     <w:name w:val="Subtitle"/>
     <w:basedOn w:val="Normal"/>
     <w:next w:val="Normal"/>
-    <w:link w:val="UndertitelTegn"/>
+    <w:link w:val="SubtitleChar"/>
     <w:uiPriority w:val="11"/>
     <w:qFormat/>
     <w:rsid w:val="00C96D99"/>
@@ -1571,10 +1589,10 @@
       <w:szCs w:val="28"/>
     </w:rPr>
   </w:style>
-  <w:style w:type="character" w:customStyle="1" w:styleId="UndertitelTegn">
-    <w:name w:val="Undertitel Tegn"/>
-    <w:basedOn w:val="Standardskrifttypeiafsnit"/>
-    <w:link w:val="Undertitel"/>
+  <w:style w:type="character" w:customStyle="1" w:styleId="SubtitleChar">
+    <w:name w:val="Subtitle Char"/>
+    <w:basedOn w:val="DefaultParagraphFont"/>
+    <w:link w:val="Subtitle"/>
     <w:uiPriority w:val="11"/>
     <w:rsid w:val="00C96D99"/>
     <w:rPr>
@@ -1585,11 +1603,11 @@
       <w:szCs w:val="28"/>
     </w:rPr>
   </w:style>
-  <w:style w:type="paragraph" w:styleId="Citat">
+  <w:style w:type="paragraph" w:styleId="Quote">
     <w:name w:val="Quote"/>
     <w:basedOn w:val="Normal"/>
     <w:next w:val="Normal"/>
-    <w:link w:val="CitatTegn"/>
+    <w:link w:val="QuoteChar"/>
     <w:uiPriority w:val="29"/>
     <w:qFormat/>
     <w:rsid w:val="00C96D99"/>
@@ -1603,10 +1621,10 @@
       <w:color w:val="404040" w:themeColor="text1" w:themeTint="BF"/>
     </w:rPr>
   </w:style>
-  <w:style w:type="character" w:customStyle="1" w:styleId="CitatTegn">
-    <w:name w:val="Citat Tegn"/>
-    <w:basedOn w:val="Standardskrifttypeiafsnit"/>
-    <w:link w:val="Citat"/>
+  <w:style w:type="character" w:customStyle="1" w:styleId="QuoteChar">
+    <w:name w:val="Quote Char"/>
+    <w:basedOn w:val="DefaultParagraphFont"/>
+    <w:link w:val="Quote"/>
     <w:uiPriority w:val="29"/>
     <w:rsid w:val="00C96D99"/>
     <w:rPr>
@@ -1615,7 +1633,7 @@
       <w:color w:val="404040" w:themeColor="text1" w:themeTint="BF"/>
     </w:rPr>
   </w:style>
-  <w:style w:type="paragraph" w:styleId="Listeafsnit">
+  <w:style w:type="paragraph" w:styleId="ListParagraph">
     <w:name w:val="List Paragraph"/>
     <w:basedOn w:val="Normal"/>
     <w:uiPriority w:val="34"/>
@@ -1626,9 +1644,9 @@
       <w:contextualSpacing/>
     </w:pPr>
   </w:style>
-  <w:style w:type="character" w:styleId="Kraftigfremhvning">
+  <w:style w:type="character" w:styleId="IntenseEmphasis">
     <w:name w:val="Intense Emphasis"/>
-    <w:basedOn w:val="Standardskrifttypeiafsnit"/>
+    <w:basedOn w:val="DefaultParagraphFont"/>
     <w:uiPriority w:val="21"/>
     <w:qFormat/>
     <w:rsid w:val="00C96D99"/>
@@ -1638,11 +1656,11 @@
       <w:color w:val="0F4761" w:themeColor="accent1" w:themeShade="BF"/>
     </w:rPr>
   </w:style>
-  <w:style w:type="paragraph" w:styleId="Strktcitat">
+  <w:style w:type="paragraph" w:styleId="IntenseQuote">
     <w:name w:val="Intense Quote"/>
     <w:basedOn w:val="Normal"/>
     <w:next w:val="Normal"/>
-    <w:link w:val="StrktcitatTegn"/>
+    <w:link w:val="IntenseQuoteChar"/>
     <w:uiPriority w:val="30"/>
     <w:qFormat/>
     <w:rsid w:val="00C96D99"/>
@@ -1661,10 +1679,10 @@
       <w:color w:val="0F4761" w:themeColor="accent1" w:themeShade="BF"/>
     </w:rPr>
   </w:style>
-  <w:style w:type="character" w:customStyle="1" w:styleId="StrktcitatTegn">
-    <w:name w:val="Stærkt citat Tegn"/>
-    <w:basedOn w:val="Standardskrifttypeiafsnit"/>
-    <w:link w:val="Strktcitat"/>
+  <w:style w:type="character" w:customStyle="1" w:styleId="IntenseQuoteChar">
+    <w:name w:val="Intense Quote Char"/>
+    <w:basedOn w:val="DefaultParagraphFont"/>
+    <w:link w:val="IntenseQuote"/>
     <w:uiPriority w:val="30"/>
     <w:rsid w:val="00C96D99"/>
     <w:rPr>
@@ -1673,9 +1691,9 @@
       <w:color w:val="0F4761" w:themeColor="accent1" w:themeShade="BF"/>
     </w:rPr>
   </w:style>
-  <w:style w:type="character" w:styleId="Kraftighenvisning">
+  <w:style w:type="character" w:styleId="IntenseReference">
     <w:name w:val="Intense Reference"/>
-    <w:basedOn w:val="Standardskrifttypeiafsnit"/>
+    <w:basedOn w:val="DefaultParagraphFont"/>
     <w:uiPriority w:val="32"/>
     <w:qFormat/>
     <w:rsid w:val="00C96D99"/>
@@ -1687,9 +1705,9 @@
       <w:spacing w:val="5"/>
     </w:rPr>
   </w:style>
-  <w:style w:type="table" w:styleId="Tabel-Gitter">
+  <w:style w:type="table" w:styleId="TableGrid">
     <w:name w:val="Table Grid"/>
-    <w:basedOn w:val="Tabel-Normal"/>
+    <w:basedOn w:val="TableNormal"/>
     <w:uiPriority w:val="39"/>
     <w:rsid w:val="00C034AA"/>
     <w:pPr>

</xml_diff>